<commit_message>
Add footnote styling to reference.docx.
</commit_message>
<xml_diff>
--- a/dot_local/share/pandoc/reference.docx
+++ b/dot_local/share/pandoc/reference.docx
@@ -90,6 +90,15 @@
     <w:p>
       <w:r>
         <w:t>Body text</w:t>
+      </w:r>
+      <w:r>
+        <w:t xml:space="preserve"> with footnote</w:t>
+      </w:r>
+      <w:r>
+        <w:rPr>
+          <w:rStyle w:val="FootnoteReference"/>
+        </w:rPr>
+        <w:footnoteReference w:id="1"/>
       </w:r>
     </w:p>
     <w:p>
@@ -254,6 +263,7 @@
         <w:pStyle w:val="SignatureLine"/>
       </w:pPr>
       <w:r>
+        <w:lastRenderedPageBreak/>
         <w:t>Signature title</w:t>
       </w:r>
     </w:p>
@@ -424,6 +434,22 @@
     <w:p>
       <w:r>
         <w:continuationSeparator/>
+      </w:r>
+    </w:p>
+  </w:footnote>
+  <w:footnote w:id="1">
+    <w:p>
+      <w:pPr>
+        <w:pStyle w:val="FootnoteText"/>
+      </w:pPr>
+      <w:r>
+        <w:rPr>
+          <w:rStyle w:val="FootnoteReference"/>
+        </w:rPr>
+        <w:footnoteRef/>
+      </w:r>
+      <w:r>
+        <w:t xml:space="preserve"> Footnote text</w:t>
       </w:r>
     </w:p>
   </w:footnote>
@@ -2189,10 +2215,6 @@
     <w:uiPriority w:val="1"/>
     <w:semiHidden/>
     <w:unhideWhenUsed/>
-    <w:rsid w:val="00A63813"/>
-    <w:rPr>
-      <w:rFonts w:ascii="Palatino Linotype" w:hAnsi="Palatino Linotype"/>
-    </w:rPr>
   </w:style>
   <w:style w:type="table" w:default="1" w:styleId="TableNormal">
     <w:name w:val="Normal Table"/>
@@ -3058,6 +3080,48 @@
       <w:kern w:val="16"/>
       <w:sz w:val="23"/>
       <w14:ligatures w14:val="standard"/>
+    </w:rPr>
+  </w:style>
+  <w:style w:type="paragraph" w:styleId="FootnoteText">
+    <w:name w:val="footnote text"/>
+    <w:basedOn w:val="Normal"/>
+    <w:link w:val="FootnoteTextChar"/>
+    <w:uiPriority w:val="99"/>
+    <w:semiHidden/>
+    <w:unhideWhenUsed/>
+    <w:rsid w:val="00DC3945"/>
+    <w:pPr>
+      <w:spacing w:after="0" w:line="240" w:lineRule="auto"/>
+    </w:pPr>
+    <w:rPr>
+      <w:sz w:val="20"/>
+      <w:szCs w:val="20"/>
+    </w:rPr>
+  </w:style>
+  <w:style w:type="character" w:customStyle="1" w:styleId="FootnoteTextChar">
+    <w:name w:val="Footnote Text Char"/>
+    <w:basedOn w:val="DefaultParagraphFont"/>
+    <w:link w:val="FootnoteText"/>
+    <w:uiPriority w:val="99"/>
+    <w:semiHidden/>
+    <w:rsid w:val="00DC3945"/>
+    <w:rPr>
+      <w:rFonts w:ascii="Palatino Linotype" w:hAnsi="Palatino Linotype" w:cs="Times New Roman (Body CS)"/>
+      <w:kern w:val="16"/>
+      <w:sz w:val="20"/>
+      <w:szCs w:val="20"/>
+      <w14:ligatures w14:val="standard"/>
+    </w:rPr>
+  </w:style>
+  <w:style w:type="character" w:styleId="FootnoteReference">
+    <w:name w:val="footnote reference"/>
+    <w:basedOn w:val="DefaultParagraphFont"/>
+    <w:uiPriority w:val="99"/>
+    <w:semiHidden/>
+    <w:unhideWhenUsed/>
+    <w:rsid w:val="00DC3945"/>
+    <w:rPr>
+      <w:vertAlign w:val="superscript"/>
     </w:rPr>
   </w:style>
 </w:styles>

</xml_diff>